<commit_message>
customizeable yaml and font swap
</commit_message>
<xml_diff>
--- a/_extensions/morinlab-manuscript/morinlab-manuscript.docx
+++ b/_extensions/morinlab-manuscript/morinlab-manuscript.docx
@@ -6,12 +6,12 @@
       <w:pPr>
         <w:pStyle w:val="Title"/>
         <w:rPr>
-          <w:rFonts w:ascii="Arial" w:hAnsi="Arial" w:cs="Arial"/>
-        </w:rPr>
-      </w:pPr>
-      <w:r>
-        <w:rPr>
-          <w:rFonts w:ascii="Arial" w:hAnsi="Arial" w:cs="Arial"/>
+          <w:rFonts w:cs="Arial"/>
+        </w:rPr>
+      </w:pPr>
+      <w:r>
+        <w:rPr>
+          <w:rFonts w:cs="Arial"/>
         </w:rPr>
         <w:t xml:space="preserve"> Title </w:t>
       </w:r>
@@ -20,12 +20,12 @@
       <w:pPr>
         <w:pStyle w:val="Subtitle"/>
         <w:rPr>
-          <w:rFonts w:ascii="Arial" w:hAnsi="Arial" w:cs="Arial"/>
-        </w:rPr>
-      </w:pPr>
-      <w:r>
-        <w:rPr>
-          <w:rFonts w:ascii="Arial" w:hAnsi="Arial" w:cs="Arial"/>
+          <w:rFonts w:cs="Arial"/>
+        </w:rPr>
+      </w:pPr>
+      <w:r>
+        <w:rPr>
+          <w:rFonts w:cs="Arial"/>
         </w:rPr>
         <w:t xml:space="preserve"> Subtitle </w:t>
       </w:r>
@@ -34,12 +34,12 @@
       <w:pPr>
         <w:pStyle w:val="Author"/>
         <w:rPr>
-          <w:rFonts w:ascii="Arial" w:hAnsi="Arial" w:cs="Arial"/>
-        </w:rPr>
-      </w:pPr>
-      <w:r>
-        <w:rPr>
-          <w:rFonts w:ascii="Arial" w:hAnsi="Arial" w:cs="Arial"/>
+          <w:rFonts w:cs="Arial"/>
+        </w:rPr>
+      </w:pPr>
+      <w:r>
+        <w:rPr>
+          <w:rFonts w:cs="Arial"/>
         </w:rPr>
         <w:t xml:space="preserve"> Author </w:t>
       </w:r>
@@ -48,12 +48,12 @@
       <w:pPr>
         <w:pStyle w:val="Date"/>
         <w:rPr>
-          <w:rFonts w:ascii="Arial" w:hAnsi="Arial" w:cs="Arial"/>
-        </w:rPr>
-      </w:pPr>
-      <w:r>
-        <w:rPr>
-          <w:rFonts w:ascii="Arial" w:hAnsi="Arial" w:cs="Arial"/>
+          <w:rFonts w:cs="Arial"/>
+        </w:rPr>
+      </w:pPr>
+      <w:r>
+        <w:rPr>
+          <w:rFonts w:cs="Arial"/>
         </w:rPr>
         <w:t xml:space="preserve"> Date </w:t>
       </w:r>
@@ -62,12 +62,12 @@
       <w:pPr>
         <w:pStyle w:val="Abstract"/>
         <w:rPr>
-          <w:rFonts w:ascii="Arial" w:hAnsi="Arial" w:cs="Arial"/>
-        </w:rPr>
-      </w:pPr>
-      <w:r>
-        <w:rPr>
-          <w:rFonts w:ascii="Arial" w:hAnsi="Arial" w:cs="Arial"/>
+          <w:rFonts w:cs="Arial"/>
+        </w:rPr>
+      </w:pPr>
+      <w:r>
+        <w:rPr>
+          <w:rFonts w:cs="Arial"/>
         </w:rPr>
         <w:t xml:space="preserve"> Abstract </w:t>
       </w:r>
@@ -76,13 +76,13 @@
       <w:pPr>
         <w:pStyle w:val="Heading1"/>
         <w:rPr>
-          <w:rFonts w:ascii="Arial" w:hAnsi="Arial" w:cs="Arial"/>
+          <w:rFonts w:cs="Arial"/>
         </w:rPr>
       </w:pPr>
       <w:bookmarkStart w:id="0" w:name="heading-1"/>
       <w:r>
         <w:rPr>
-          <w:rFonts w:ascii="Arial" w:hAnsi="Arial" w:cs="Arial"/>
+          <w:rFonts w:cs="Arial"/>
         </w:rPr>
         <w:t xml:space="preserve"> Heading 1 </w:t>
       </w:r>
@@ -92,13 +92,13 @@
       <w:pPr>
         <w:pStyle w:val="Heading2"/>
         <w:rPr>
-          <w:rFonts w:ascii="Arial" w:hAnsi="Arial" w:cs="Arial"/>
+          <w:rFonts w:cs="Arial"/>
         </w:rPr>
       </w:pPr>
       <w:bookmarkStart w:id="1" w:name="heading-2"/>
       <w:r>
         <w:rPr>
-          <w:rFonts w:ascii="Arial" w:hAnsi="Arial" w:cs="Arial"/>
+          <w:rFonts w:cs="Arial"/>
         </w:rPr>
         <w:t xml:space="preserve"> Heading 2 </w:t>
       </w:r>
@@ -108,13 +108,13 @@
       <w:pPr>
         <w:pStyle w:val="Heading3"/>
         <w:rPr>
-          <w:rFonts w:ascii="Arial" w:hAnsi="Arial" w:cs="Arial"/>
+          <w:rFonts w:cs="Arial"/>
         </w:rPr>
       </w:pPr>
       <w:bookmarkStart w:id="2" w:name="heading-3"/>
       <w:r>
         <w:rPr>
-          <w:rFonts w:ascii="Arial" w:hAnsi="Arial" w:cs="Arial"/>
+          <w:rFonts w:cs="Arial"/>
         </w:rPr>
         <w:t xml:space="preserve"> Heading 3 </w:t>
       </w:r>
@@ -124,13 +124,13 @@
       <w:pPr>
         <w:pStyle w:val="Heading4"/>
         <w:rPr>
-          <w:rFonts w:ascii="Arial" w:hAnsi="Arial" w:cs="Arial"/>
+          <w:rFonts w:cs="Arial"/>
         </w:rPr>
       </w:pPr>
       <w:bookmarkStart w:id="3" w:name="heading-4"/>
       <w:r>
         <w:rPr>
-          <w:rFonts w:ascii="Arial" w:hAnsi="Arial" w:cs="Arial"/>
+          <w:rFonts w:cs="Arial"/>
         </w:rPr>
         <w:t xml:space="preserve"> Heading 4 </w:t>
       </w:r>
@@ -140,13 +140,13 @@
       <w:pPr>
         <w:pStyle w:val="Heading5"/>
         <w:rPr>
-          <w:rFonts w:ascii="Arial" w:hAnsi="Arial" w:cs="Arial"/>
+          <w:rFonts w:cs="Arial"/>
         </w:rPr>
       </w:pPr>
       <w:bookmarkStart w:id="4" w:name="heading-5"/>
       <w:r>
         <w:rPr>
-          <w:rFonts w:ascii="Arial" w:hAnsi="Arial" w:cs="Arial"/>
+          <w:rFonts w:cs="Arial"/>
         </w:rPr>
         <w:t xml:space="preserve"> Heading 5 </w:t>
       </w:r>
@@ -156,13 +156,13 @@
       <w:pPr>
         <w:pStyle w:val="Heading6"/>
         <w:rPr>
-          <w:rFonts w:ascii="Arial" w:hAnsi="Arial" w:cs="Arial"/>
+          <w:rFonts w:cs="Arial"/>
         </w:rPr>
       </w:pPr>
       <w:bookmarkStart w:id="5" w:name="heading-6"/>
       <w:r>
         <w:rPr>
-          <w:rFonts w:ascii="Arial" w:hAnsi="Arial" w:cs="Arial"/>
+          <w:rFonts w:cs="Arial"/>
         </w:rPr>
         <w:t xml:space="preserve"> Heading 6 </w:t>
       </w:r>
@@ -172,13 +172,13 @@
       <w:pPr>
         <w:pStyle w:val="Heading7"/>
         <w:rPr>
-          <w:rFonts w:ascii="Arial" w:hAnsi="Arial" w:cs="Arial"/>
+          <w:rFonts w:cs="Arial"/>
         </w:rPr>
       </w:pPr>
       <w:bookmarkStart w:id="6" w:name="heading-7"/>
       <w:r>
         <w:rPr>
-          <w:rFonts w:ascii="Arial" w:hAnsi="Arial" w:cs="Arial"/>
+          <w:rFonts w:cs="Arial"/>
         </w:rPr>
         <w:t xml:space="preserve"> Heading 7 </w:t>
       </w:r>
@@ -188,13 +188,13 @@
       <w:pPr>
         <w:pStyle w:val="Heading8"/>
         <w:rPr>
-          <w:rFonts w:ascii="Arial" w:hAnsi="Arial" w:cs="Arial"/>
+          <w:rFonts w:cs="Arial"/>
         </w:rPr>
       </w:pPr>
       <w:bookmarkStart w:id="7" w:name="heading-8"/>
       <w:r>
         <w:rPr>
-          <w:rFonts w:ascii="Arial" w:hAnsi="Arial" w:cs="Arial"/>
+          <w:rFonts w:cs="Arial"/>
         </w:rPr>
         <w:t xml:space="preserve"> Heading 8 </w:t>
       </w:r>
@@ -204,13 +204,13 @@
       <w:pPr>
         <w:pStyle w:val="Heading9"/>
         <w:rPr>
-          <w:rFonts w:ascii="Arial" w:hAnsi="Arial" w:cs="Arial"/>
+          <w:rFonts w:cs="Arial"/>
         </w:rPr>
       </w:pPr>
       <w:bookmarkStart w:id="8" w:name="heading-9"/>
       <w:r>
         <w:rPr>
-          <w:rFonts w:ascii="Arial" w:hAnsi="Arial" w:cs="Arial"/>
+          <w:rFonts w:cs="Arial"/>
         </w:rPr>
         <w:t xml:space="preserve"> Heading 9 </w:t>
       </w:r>
@@ -220,12 +220,12 @@
       <w:pPr>
         <w:pStyle w:val="FirstParagraph"/>
         <w:rPr>
-          <w:rFonts w:ascii="Arial" w:hAnsi="Arial" w:cs="Arial"/>
-        </w:rPr>
-      </w:pPr>
-      <w:r>
-        <w:rPr>
-          <w:rFonts w:ascii="Arial" w:hAnsi="Arial" w:cs="Arial"/>
+          <w:rFonts w:cs="Arial"/>
+        </w:rPr>
+      </w:pPr>
+      <w:r>
+        <w:rPr>
+          <w:rFonts w:cs="Arial"/>
         </w:rPr>
         <w:t xml:space="preserve"> First Paragraph. </w:t>
       </w:r>
@@ -234,12 +234,12 @@
       <w:pPr>
         <w:pStyle w:val="BodyText"/>
         <w:rPr>
-          <w:rFonts w:ascii="Arial" w:hAnsi="Arial" w:cs="Arial"/>
-        </w:rPr>
-      </w:pPr>
-      <w:r>
-        <w:rPr>
-          <w:rFonts w:ascii="Arial" w:hAnsi="Arial" w:cs="Arial"/>
+          <w:rFonts w:cs="Arial"/>
+        </w:rPr>
+      </w:pPr>
+      <w:r>
+        <w:rPr>
+          <w:rFonts w:cs="Arial"/>
         </w:rPr>
         <w:t xml:space="preserve"> Body Text. Body Text Char.    </w:t>
       </w:r>
@@ -260,14 +260,14 @@
       </w:r>
       <w:r>
         <w:rPr>
-          <w:rFonts w:ascii="Arial" w:hAnsi="Arial" w:cs="Arial"/>
+          <w:rFonts w:cs="Arial"/>
         </w:rPr>
         <w:t xml:space="preserve"> .</w:t>
       </w:r>
       <w:proofErr w:type="gramEnd"/>
       <w:r>
         <w:rPr>
-          <w:rFonts w:ascii="Arial" w:hAnsi="Arial" w:cs="Arial"/>
+          <w:rFonts w:cs="Arial"/>
         </w:rPr>
         <w:t xml:space="preserve">    </w:t>
       </w:r>
@@ -275,7 +275,7 @@
         <w:r>
           <w:rPr>
             <w:rStyle w:val="Hyperlink"/>
-            <w:rFonts w:ascii="Arial" w:hAnsi="Arial" w:cs="Arial"/>
+            <w:rFonts w:cs="Arial"/>
             <w:color w:val="000000" w:themeColor="text1"/>
           </w:rPr>
           <w:t xml:space="preserve"> </w:t>
@@ -283,15 +283,31 @@
         <w:r>
           <w:rPr>
             <w:rStyle w:val="Hyperlink"/>
-            <w:rFonts w:ascii="Arial" w:hAnsi="Arial" w:cs="Arial"/>
+            <w:rFonts w:cs="Arial"/>
             <w:color w:val="4C94D8" w:themeColor="text2" w:themeTint="80"/>
           </w:rPr>
-          <w:t>Hyperlink</w:t>
+          <w:t>Hyp</w:t>
         </w:r>
         <w:r>
           <w:rPr>
             <w:rStyle w:val="Hyperlink"/>
-            <w:rFonts w:ascii="Arial" w:hAnsi="Arial" w:cs="Arial"/>
+            <w:rFonts w:cs="Arial"/>
+            <w:color w:val="4C94D8" w:themeColor="text2" w:themeTint="80"/>
+          </w:rPr>
+          <w:t>e</w:t>
+        </w:r>
+        <w:r>
+          <w:rPr>
+            <w:rStyle w:val="Hyperlink"/>
+            <w:rFonts w:cs="Arial"/>
+            <w:color w:val="4C94D8" w:themeColor="text2" w:themeTint="80"/>
+          </w:rPr>
+          <w:t>rlink</w:t>
+        </w:r>
+        <w:r>
+          <w:rPr>
+            <w:rStyle w:val="Hyperlink"/>
+            <w:rFonts w:cs="Arial"/>
             <w:color w:val="000000" w:themeColor="text1"/>
           </w:rPr>
           <w:t xml:space="preserve"> </w:t>
@@ -299,14 +315,14 @@
       </w:hyperlink>
       <w:r>
         <w:rPr>
-          <w:rFonts w:ascii="Arial" w:hAnsi="Arial" w:cs="Arial"/>
+          <w:rFonts w:cs="Arial"/>
         </w:rPr>
         <w:t xml:space="preserve"> .     Footnote. </w:t>
       </w:r>
       <w:r>
         <w:rPr>
           <w:rStyle w:val="FootnoteReference"/>
-          <w:rFonts w:ascii="Arial" w:hAnsi="Arial" w:cs="Arial"/>
+          <w:rFonts w:cs="Arial"/>
         </w:rPr>
         <w:footnoteReference w:id="1"/>
       </w:r>
@@ -315,12 +331,12 @@
       <w:pPr>
         <w:pStyle w:val="BlockText"/>
         <w:rPr>
-          <w:rFonts w:ascii="Arial" w:hAnsi="Arial" w:cs="Arial"/>
-        </w:rPr>
-      </w:pPr>
-      <w:r>
-        <w:rPr>
-          <w:rFonts w:ascii="Arial" w:hAnsi="Arial" w:cs="Arial"/>
+          <w:rFonts w:cs="Arial"/>
+        </w:rPr>
+      </w:pPr>
+      <w:r>
+        <w:rPr>
+          <w:rFonts w:cs="Arial"/>
         </w:rPr>
         <w:t xml:space="preserve"> Block Text. </w:t>
       </w:r>
@@ -329,20 +345,20 @@
       <w:pPr>
         <w:pStyle w:val="TableCaption"/>
         <w:rPr>
-          <w:rFonts w:ascii="Arial" w:hAnsi="Arial" w:cs="Arial"/>
+          <w:rFonts w:cs="Arial"/>
           <w:b w:val="0"/>
           <w:bCs/>
         </w:rPr>
       </w:pPr>
       <w:r>
         <w:rPr>
-          <w:rFonts w:ascii="Arial" w:hAnsi="Arial" w:cs="Arial"/>
+          <w:rFonts w:cs="Arial"/>
         </w:rPr>
         <w:t xml:space="preserve"> </w:t>
       </w:r>
       <w:r>
         <w:rPr>
-          <w:rFonts w:ascii="Arial" w:hAnsi="Arial" w:cs="Arial"/>
+          <w:rFonts w:cs="Arial"/>
           <w:bCs/>
         </w:rPr>
         <w:t xml:space="preserve">Table caption. </w:t>
@@ -371,12 +387,12 @@
             <w:pPr>
               <w:pStyle w:val="Compact"/>
               <w:rPr>
-                <w:rFonts w:ascii="Arial" w:hAnsi="Arial" w:cs="Arial"/>
+                <w:rFonts w:cs="Arial"/>
               </w:rPr>
             </w:pPr>
             <w:r>
               <w:rPr>
-                <w:rFonts w:ascii="Arial" w:hAnsi="Arial" w:cs="Arial"/>
+                <w:rFonts w:cs="Arial"/>
               </w:rPr>
               <w:t xml:space="preserve"> Table </w:t>
             </w:r>
@@ -390,12 +406,12 @@
             <w:pPr>
               <w:pStyle w:val="Compact"/>
               <w:rPr>
-                <w:rFonts w:ascii="Arial" w:hAnsi="Arial" w:cs="Arial"/>
+                <w:rFonts w:cs="Arial"/>
               </w:rPr>
             </w:pPr>
             <w:r>
               <w:rPr>
-                <w:rFonts w:ascii="Arial" w:hAnsi="Arial" w:cs="Arial"/>
+                <w:rFonts w:cs="Arial"/>
               </w:rPr>
               <w:t xml:space="preserve"> Table </w:t>
             </w:r>
@@ -411,12 +427,12 @@
             <w:pPr>
               <w:pStyle w:val="Compact"/>
               <w:rPr>
-                <w:rFonts w:ascii="Arial" w:hAnsi="Arial" w:cs="Arial"/>
+                <w:rFonts w:cs="Arial"/>
               </w:rPr>
             </w:pPr>
             <w:r>
               <w:rPr>
-                <w:rFonts w:ascii="Arial" w:hAnsi="Arial" w:cs="Arial"/>
+                <w:rFonts w:cs="Arial"/>
               </w:rPr>
               <w:t xml:space="preserve"> 1 </w:t>
             </w:r>
@@ -430,12 +446,12 @@
             <w:pPr>
               <w:pStyle w:val="Compact"/>
               <w:rPr>
-                <w:rFonts w:ascii="Arial" w:hAnsi="Arial" w:cs="Arial"/>
+                <w:rFonts w:cs="Arial"/>
               </w:rPr>
             </w:pPr>
             <w:r>
               <w:rPr>
-                <w:rFonts w:ascii="Arial" w:hAnsi="Arial" w:cs="Arial"/>
+                <w:rFonts w:cs="Arial"/>
               </w:rPr>
               <w:t xml:space="preserve"> 2 </w:t>
             </w:r>
@@ -447,20 +463,20 @@
       <w:pPr>
         <w:pStyle w:val="ImageCaption"/>
         <w:rPr>
-          <w:rFonts w:ascii="Arial" w:hAnsi="Arial" w:cs="Arial"/>
+          <w:rFonts w:cs="Arial"/>
           <w:b w:val="0"/>
           <w:bCs/>
         </w:rPr>
       </w:pPr>
       <w:r>
         <w:rPr>
-          <w:rFonts w:ascii="Arial" w:hAnsi="Arial" w:cs="Arial"/>
+          <w:rFonts w:cs="Arial"/>
         </w:rPr>
         <w:t xml:space="preserve"> </w:t>
       </w:r>
       <w:r>
         <w:rPr>
-          <w:rFonts w:ascii="Arial" w:hAnsi="Arial" w:cs="Arial"/>
+          <w:rFonts w:cs="Arial"/>
           <w:bCs/>
         </w:rPr>
         <w:t xml:space="preserve">Image Caption </w:t>
@@ -470,12 +486,12 @@
       <w:pPr>
         <w:pStyle w:val="DefinitionTerm"/>
         <w:rPr>
-          <w:rFonts w:ascii="Arial" w:hAnsi="Arial" w:cs="Arial"/>
-        </w:rPr>
-      </w:pPr>
-      <w:r>
-        <w:rPr>
-          <w:rFonts w:ascii="Arial" w:hAnsi="Arial" w:cs="Arial"/>
+          <w:rFonts w:cs="Arial"/>
+        </w:rPr>
+      </w:pPr>
+      <w:r>
+        <w:rPr>
+          <w:rFonts w:cs="Arial"/>
         </w:rPr>
         <w:t xml:space="preserve"> DefinitionTerm </w:t>
       </w:r>
@@ -484,12 +500,12 @@
       <w:pPr>
         <w:pStyle w:val="Definition"/>
         <w:rPr>
-          <w:rFonts w:ascii="Arial" w:hAnsi="Arial" w:cs="Arial"/>
-        </w:rPr>
-      </w:pPr>
-      <w:r>
-        <w:rPr>
-          <w:rFonts w:ascii="Arial" w:hAnsi="Arial" w:cs="Arial"/>
+          <w:rFonts w:cs="Arial"/>
+        </w:rPr>
+      </w:pPr>
+      <w:r>
+        <w:rPr>
+          <w:rFonts w:cs="Arial"/>
         </w:rPr>
         <w:t xml:space="preserve"> Definition </w:t>
       </w:r>
@@ -498,12 +514,12 @@
       <w:pPr>
         <w:pStyle w:val="DefinitionTerm"/>
         <w:rPr>
-          <w:rFonts w:ascii="Arial" w:hAnsi="Arial" w:cs="Arial"/>
-        </w:rPr>
-      </w:pPr>
-      <w:r>
-        <w:rPr>
-          <w:rFonts w:ascii="Arial" w:hAnsi="Arial" w:cs="Arial"/>
+          <w:rFonts w:cs="Arial"/>
+        </w:rPr>
+      </w:pPr>
+      <w:r>
+        <w:rPr>
+          <w:rFonts w:cs="Arial"/>
         </w:rPr>
         <w:t xml:space="preserve"> DefinitionTerm </w:t>
       </w:r>
@@ -512,12 +528,12 @@
       <w:pPr>
         <w:pStyle w:val="Definition"/>
         <w:rPr>
-          <w:rFonts w:ascii="Arial" w:hAnsi="Arial" w:cs="Arial"/>
-        </w:rPr>
-      </w:pPr>
-      <w:r>
-        <w:rPr>
-          <w:rFonts w:ascii="Arial" w:hAnsi="Arial" w:cs="Arial"/>
+          <w:rFonts w:cs="Arial"/>
+        </w:rPr>
+      </w:pPr>
+      <w:r>
+        <w:rPr>
+          <w:rFonts w:cs="Arial"/>
         </w:rPr>
         <w:t xml:space="preserve"> Definition </w:t>
       </w:r>
@@ -975,7 +991,7 @@
     <w:link w:val="Heading1Char"/>
     <w:uiPriority w:val="9"/>
     <w:qFormat/>
-    <w:rsid w:val="0019613A"/>
+    <w:rsid w:val="005C7ACC"/>
     <w:pPr>
       <w:keepNext/>
       <w:keepLines/>
@@ -983,7 +999,7 @@
       <w:outlineLvl w:val="0"/>
     </w:pPr>
     <w:rPr>
-      <w:rFonts w:asciiTheme="majorHAnsi" w:eastAsiaTheme="majorEastAsia" w:hAnsiTheme="majorHAnsi" w:cstheme="majorBidi"/>
+      <w:rFonts w:ascii="Arial" w:eastAsiaTheme="majorEastAsia" w:hAnsi="Arial" w:cstheme="majorBidi"/>
       <w:color w:val="000000" w:themeColor="text1"/>
       <w:sz w:val="40"/>
       <w:szCs w:val="40"/>
@@ -998,7 +1014,7 @@
     <w:semiHidden/>
     <w:unhideWhenUsed/>
     <w:qFormat/>
-    <w:rsid w:val="0019613A"/>
+    <w:rsid w:val="005C7ACC"/>
     <w:pPr>
       <w:keepNext/>
       <w:keepLines/>
@@ -1006,7 +1022,7 @@
       <w:outlineLvl w:val="1"/>
     </w:pPr>
     <w:rPr>
-      <w:rFonts w:asciiTheme="majorHAnsi" w:eastAsiaTheme="majorEastAsia" w:hAnsiTheme="majorHAnsi" w:cstheme="majorBidi"/>
+      <w:rFonts w:ascii="Arial" w:eastAsiaTheme="majorEastAsia" w:hAnsi="Arial" w:cstheme="majorBidi"/>
       <w:color w:val="000000" w:themeColor="text1"/>
       <w:sz w:val="32"/>
       <w:szCs w:val="32"/>
@@ -1021,7 +1037,7 @@
     <w:semiHidden/>
     <w:unhideWhenUsed/>
     <w:qFormat/>
-    <w:rsid w:val="0019613A"/>
+    <w:rsid w:val="005C7ACC"/>
     <w:pPr>
       <w:keepNext/>
       <w:keepLines/>
@@ -1029,7 +1045,7 @@
       <w:outlineLvl w:val="2"/>
     </w:pPr>
     <w:rPr>
-      <w:rFonts w:eastAsiaTheme="majorEastAsia" w:cstheme="majorBidi"/>
+      <w:rFonts w:ascii="Arial" w:eastAsiaTheme="majorEastAsia" w:hAnsi="Arial" w:cstheme="majorBidi"/>
       <w:color w:val="000000" w:themeColor="text1"/>
       <w:sz w:val="28"/>
       <w:szCs w:val="28"/>
@@ -1044,7 +1060,7 @@
     <w:semiHidden/>
     <w:unhideWhenUsed/>
     <w:qFormat/>
-    <w:rsid w:val="0019613A"/>
+    <w:rsid w:val="005C7ACC"/>
     <w:pPr>
       <w:keepNext/>
       <w:keepLines/>
@@ -1052,7 +1068,7 @@
       <w:outlineLvl w:val="3"/>
     </w:pPr>
     <w:rPr>
-      <w:rFonts w:eastAsiaTheme="majorEastAsia" w:cstheme="majorBidi"/>
+      <w:rFonts w:ascii="Arial" w:eastAsiaTheme="majorEastAsia" w:hAnsi="Arial" w:cstheme="majorBidi"/>
       <w:i/>
       <w:iCs/>
       <w:color w:val="000000" w:themeColor="text1"/>
@@ -1067,7 +1083,7 @@
     <w:semiHidden/>
     <w:unhideWhenUsed/>
     <w:qFormat/>
-    <w:rsid w:val="0019613A"/>
+    <w:rsid w:val="005C7ACC"/>
     <w:pPr>
       <w:keepNext/>
       <w:keepLines/>
@@ -1075,7 +1091,7 @@
       <w:outlineLvl w:val="4"/>
     </w:pPr>
     <w:rPr>
-      <w:rFonts w:eastAsiaTheme="majorEastAsia" w:cstheme="majorBidi"/>
+      <w:rFonts w:ascii="Arial" w:eastAsiaTheme="majorEastAsia" w:hAnsi="Arial" w:cstheme="majorBidi"/>
       <w:color w:val="000000" w:themeColor="text1"/>
     </w:rPr>
   </w:style>
@@ -1088,7 +1104,7 @@
     <w:semiHidden/>
     <w:unhideWhenUsed/>
     <w:qFormat/>
-    <w:rsid w:val="0019613A"/>
+    <w:rsid w:val="005C7ACC"/>
     <w:pPr>
       <w:keepNext/>
       <w:keepLines/>
@@ -1096,7 +1112,7 @@
       <w:outlineLvl w:val="5"/>
     </w:pPr>
     <w:rPr>
-      <w:rFonts w:eastAsiaTheme="majorEastAsia" w:cstheme="majorBidi"/>
+      <w:rFonts w:ascii="Arial" w:eastAsiaTheme="majorEastAsia" w:hAnsi="Arial" w:cstheme="majorBidi"/>
       <w:i/>
       <w:iCs/>
       <w:color w:val="000000" w:themeColor="text1"/>
@@ -1111,7 +1127,7 @@
     <w:semiHidden/>
     <w:unhideWhenUsed/>
     <w:qFormat/>
-    <w:rsid w:val="0019613A"/>
+    <w:rsid w:val="005C7ACC"/>
     <w:pPr>
       <w:keepNext/>
       <w:keepLines/>
@@ -1119,7 +1135,7 @@
       <w:outlineLvl w:val="6"/>
     </w:pPr>
     <w:rPr>
-      <w:rFonts w:eastAsiaTheme="majorEastAsia" w:cstheme="majorBidi"/>
+      <w:rFonts w:ascii="Arial" w:eastAsiaTheme="majorEastAsia" w:hAnsi="Arial" w:cstheme="majorBidi"/>
       <w:color w:val="000000" w:themeColor="text1"/>
     </w:rPr>
   </w:style>
@@ -1132,7 +1148,7 @@
     <w:semiHidden/>
     <w:unhideWhenUsed/>
     <w:qFormat/>
-    <w:rsid w:val="0019613A"/>
+    <w:rsid w:val="005C7ACC"/>
     <w:pPr>
       <w:keepNext/>
       <w:keepLines/>
@@ -1140,7 +1156,7 @@
       <w:outlineLvl w:val="7"/>
     </w:pPr>
     <w:rPr>
-      <w:rFonts w:eastAsiaTheme="majorEastAsia" w:cstheme="majorBidi"/>
+      <w:rFonts w:ascii="Arial" w:eastAsiaTheme="majorEastAsia" w:hAnsi="Arial" w:cstheme="majorBidi"/>
       <w:i/>
       <w:iCs/>
       <w:color w:val="000000" w:themeColor="text1"/>
@@ -1155,7 +1171,7 @@
     <w:semiHidden/>
     <w:unhideWhenUsed/>
     <w:qFormat/>
-    <w:rsid w:val="0019613A"/>
+    <w:rsid w:val="005C7ACC"/>
     <w:pPr>
       <w:keepNext/>
       <w:keepLines/>
@@ -1163,7 +1179,7 @@
       <w:outlineLvl w:val="8"/>
     </w:pPr>
     <w:rPr>
-      <w:rFonts w:eastAsiaTheme="majorEastAsia" w:cstheme="majorBidi"/>
+      <w:rFonts w:ascii="Arial" w:eastAsiaTheme="majorEastAsia" w:hAnsi="Arial" w:cstheme="majorBidi"/>
       <w:color w:val="000000" w:themeColor="text1"/>
     </w:rPr>
   </w:style>
@@ -1198,11 +1214,12 @@
     <w:name w:val="Body Text"/>
     <w:basedOn w:val="Normal"/>
     <w:qFormat/>
-    <w:rsid w:val="00E3457D"/>
+    <w:rsid w:val="005C7ACC"/>
     <w:pPr>
       <w:spacing w:before="180" w:after="180"/>
     </w:pPr>
     <w:rPr>
+      <w:rFonts w:ascii="Arial" w:hAnsi="Arial"/>
       <w:color w:val="000000" w:themeColor="text1"/>
     </w:rPr>
   </w:style>
@@ -1211,7 +1228,7 @@
     <w:basedOn w:val="BodyText"/>
     <w:next w:val="BodyText"/>
     <w:qFormat/>
-    <w:rsid w:val="0019613A"/>
+    <w:rsid w:val="005C7ACC"/>
   </w:style>
   <w:style w:type="paragraph" w:customStyle="1" w:styleId="Compact">
     <w:name w:val="Compact"/>
@@ -1228,14 +1245,14 @@
     <w:link w:val="TitleChar"/>
     <w:uiPriority w:val="10"/>
     <w:qFormat/>
-    <w:rsid w:val="00F349E8"/>
+    <w:rsid w:val="005C7ACC"/>
     <w:pPr>
       <w:spacing w:after="80"/>
       <w:contextualSpacing/>
       <w:jc w:val="center"/>
     </w:pPr>
     <w:rPr>
-      <w:rFonts w:asciiTheme="majorHAnsi" w:eastAsiaTheme="majorEastAsia" w:hAnsiTheme="majorHAnsi" w:cstheme="majorBidi"/>
+      <w:rFonts w:ascii="Arial" w:eastAsiaTheme="majorEastAsia" w:hAnsi="Arial" w:cstheme="majorBidi"/>
       <w:color w:val="000000" w:themeColor="text1"/>
       <w:spacing w:val="-10"/>
       <w:kern w:val="28"/>
@@ -1248,9 +1265,9 @@
     <w:basedOn w:val="DefaultParagraphFont"/>
     <w:link w:val="Title"/>
     <w:uiPriority w:val="10"/>
-    <w:rsid w:val="00F349E8"/>
-    <w:rPr>
-      <w:rFonts w:asciiTheme="majorHAnsi" w:eastAsiaTheme="majorEastAsia" w:hAnsiTheme="majorHAnsi" w:cstheme="majorBidi"/>
+    <w:rsid w:val="005C7ACC"/>
+    <w:rPr>
+      <w:rFonts w:ascii="Arial" w:eastAsiaTheme="majorEastAsia" w:hAnsi="Arial" w:cstheme="majorBidi"/>
       <w:color w:val="000000" w:themeColor="text1"/>
       <w:spacing w:val="-10"/>
       <w:kern w:val="28"/>
@@ -1265,14 +1282,14 @@
     <w:link w:val="SubtitleChar"/>
     <w:uiPriority w:val="11"/>
     <w:qFormat/>
-    <w:rsid w:val="0019613A"/>
+    <w:rsid w:val="005C7ACC"/>
     <w:pPr>
       <w:numPr>
         <w:ilvl w:val="1"/>
       </w:numPr>
     </w:pPr>
     <w:rPr>
-      <w:rFonts w:eastAsiaTheme="majorEastAsia" w:cstheme="majorBidi"/>
+      <w:rFonts w:ascii="Arial" w:eastAsiaTheme="majorEastAsia" w:hAnsi="Arial" w:cstheme="majorBidi"/>
       <w:color w:val="000000" w:themeColor="text1"/>
       <w:spacing w:val="15"/>
       <w:sz w:val="28"/>
@@ -1284,9 +1301,9 @@
     <w:basedOn w:val="DefaultParagraphFont"/>
     <w:link w:val="Subtitle"/>
     <w:uiPriority w:val="11"/>
-    <w:rsid w:val="0019613A"/>
-    <w:rPr>
-      <w:rFonts w:eastAsiaTheme="majorEastAsia" w:cstheme="majorBidi"/>
+    <w:rsid w:val="005C7ACC"/>
+    <w:rPr>
+      <w:rFonts w:ascii="Arial" w:eastAsiaTheme="majorEastAsia" w:hAnsi="Arial" w:cstheme="majorBidi"/>
       <w:color w:val="000000" w:themeColor="text1"/>
       <w:spacing w:val="15"/>
       <w:sz w:val="28"/>
@@ -1297,13 +1314,14 @@
     <w:name w:val="Author"/>
     <w:next w:val="BodyText"/>
     <w:qFormat/>
-    <w:rsid w:val="0019613A"/>
+    <w:rsid w:val="005C7ACC"/>
     <w:pPr>
       <w:keepNext/>
       <w:keepLines/>
       <w:jc w:val="center"/>
     </w:pPr>
     <w:rPr>
+      <w:rFonts w:ascii="Arial" w:hAnsi="Arial"/>
       <w:color w:val="000000" w:themeColor="text1"/>
     </w:rPr>
   </w:style>
@@ -1311,13 +1329,14 @@
     <w:name w:val="Date"/>
     <w:next w:val="BodyText"/>
     <w:qFormat/>
-    <w:rsid w:val="0019613A"/>
+    <w:rsid w:val="005C7ACC"/>
     <w:pPr>
       <w:keepNext/>
       <w:keepLines/>
       <w:jc w:val="center"/>
     </w:pPr>
     <w:rPr>
+      <w:rFonts w:ascii="Arial" w:hAnsi="Arial"/>
       <w:color w:val="000000" w:themeColor="text1"/>
     </w:rPr>
   </w:style>
@@ -1344,13 +1363,14 @@
     <w:basedOn w:val="Normal"/>
     <w:next w:val="BodyText"/>
     <w:qFormat/>
-    <w:rsid w:val="0019613A"/>
+    <w:rsid w:val="005C7ACC"/>
     <w:pPr>
       <w:keepNext/>
       <w:keepLines/>
       <w:spacing w:before="100" w:after="300"/>
     </w:pPr>
     <w:rPr>
+      <w:rFonts w:ascii="Arial" w:hAnsi="Arial"/>
       <w:color w:val="000000" w:themeColor="text1"/>
       <w:sz w:val="20"/>
       <w:szCs w:val="20"/>
@@ -1366,9 +1386,9 @@
     <w:basedOn w:val="DefaultParagraphFont"/>
     <w:link w:val="Heading1"/>
     <w:uiPriority w:val="9"/>
-    <w:rsid w:val="0019613A"/>
-    <w:rPr>
-      <w:rFonts w:asciiTheme="majorHAnsi" w:eastAsiaTheme="majorEastAsia" w:hAnsiTheme="majorHAnsi" w:cstheme="majorBidi"/>
+    <w:rsid w:val="005C7ACC"/>
+    <w:rPr>
+      <w:rFonts w:ascii="Arial" w:eastAsiaTheme="majorEastAsia" w:hAnsi="Arial" w:cstheme="majorBidi"/>
       <w:color w:val="000000" w:themeColor="text1"/>
       <w:sz w:val="40"/>
       <w:szCs w:val="40"/>
@@ -1380,9 +1400,9 @@
     <w:link w:val="Heading2"/>
     <w:uiPriority w:val="9"/>
     <w:semiHidden/>
-    <w:rsid w:val="0019613A"/>
-    <w:rPr>
-      <w:rFonts w:asciiTheme="majorHAnsi" w:eastAsiaTheme="majorEastAsia" w:hAnsiTheme="majorHAnsi" w:cstheme="majorBidi"/>
+    <w:rsid w:val="005C7ACC"/>
+    <w:rPr>
+      <w:rFonts w:ascii="Arial" w:eastAsiaTheme="majorEastAsia" w:hAnsi="Arial" w:cstheme="majorBidi"/>
       <w:color w:val="000000" w:themeColor="text1"/>
       <w:sz w:val="32"/>
       <w:szCs w:val="32"/>
@@ -1394,9 +1414,9 @@
     <w:link w:val="Heading3"/>
     <w:uiPriority w:val="9"/>
     <w:semiHidden/>
-    <w:rsid w:val="0019613A"/>
-    <w:rPr>
-      <w:rFonts w:eastAsiaTheme="majorEastAsia" w:cstheme="majorBidi"/>
+    <w:rsid w:val="005C7ACC"/>
+    <w:rPr>
+      <w:rFonts w:ascii="Arial" w:eastAsiaTheme="majorEastAsia" w:hAnsi="Arial" w:cstheme="majorBidi"/>
       <w:color w:val="000000" w:themeColor="text1"/>
       <w:sz w:val="28"/>
       <w:szCs w:val="28"/>
@@ -1408,9 +1428,9 @@
     <w:link w:val="Heading4"/>
     <w:uiPriority w:val="9"/>
     <w:semiHidden/>
-    <w:rsid w:val="0019613A"/>
-    <w:rPr>
-      <w:rFonts w:eastAsiaTheme="majorEastAsia" w:cstheme="majorBidi"/>
+    <w:rsid w:val="005C7ACC"/>
+    <w:rPr>
+      <w:rFonts w:ascii="Arial" w:eastAsiaTheme="majorEastAsia" w:hAnsi="Arial" w:cstheme="majorBidi"/>
       <w:i/>
       <w:iCs/>
       <w:color w:val="000000" w:themeColor="text1"/>
@@ -1422,9 +1442,9 @@
     <w:link w:val="Heading5"/>
     <w:uiPriority w:val="9"/>
     <w:semiHidden/>
-    <w:rsid w:val="0019613A"/>
-    <w:rPr>
-      <w:rFonts w:eastAsiaTheme="majorEastAsia" w:cstheme="majorBidi"/>
+    <w:rsid w:val="005C7ACC"/>
+    <w:rPr>
+      <w:rFonts w:ascii="Arial" w:eastAsiaTheme="majorEastAsia" w:hAnsi="Arial" w:cstheme="majorBidi"/>
       <w:color w:val="000000" w:themeColor="text1"/>
     </w:rPr>
   </w:style>
@@ -1434,9 +1454,9 @@
     <w:link w:val="Heading6"/>
     <w:uiPriority w:val="9"/>
     <w:semiHidden/>
-    <w:rsid w:val="0019613A"/>
-    <w:rPr>
-      <w:rFonts w:eastAsiaTheme="majorEastAsia" w:cstheme="majorBidi"/>
+    <w:rsid w:val="005C7ACC"/>
+    <w:rPr>
+      <w:rFonts w:ascii="Arial" w:eastAsiaTheme="majorEastAsia" w:hAnsi="Arial" w:cstheme="majorBidi"/>
       <w:i/>
       <w:iCs/>
       <w:color w:val="000000" w:themeColor="text1"/>
@@ -1448,9 +1468,9 @@
     <w:link w:val="Heading7"/>
     <w:uiPriority w:val="9"/>
     <w:semiHidden/>
-    <w:rsid w:val="0019613A"/>
-    <w:rPr>
-      <w:rFonts w:eastAsiaTheme="majorEastAsia" w:cstheme="majorBidi"/>
+    <w:rsid w:val="005C7ACC"/>
+    <w:rPr>
+      <w:rFonts w:ascii="Arial" w:eastAsiaTheme="majorEastAsia" w:hAnsi="Arial" w:cstheme="majorBidi"/>
       <w:color w:val="000000" w:themeColor="text1"/>
     </w:rPr>
   </w:style>
@@ -1460,9 +1480,9 @@
     <w:link w:val="Heading8"/>
     <w:uiPriority w:val="9"/>
     <w:semiHidden/>
-    <w:rsid w:val="0019613A"/>
-    <w:rPr>
-      <w:rFonts w:eastAsiaTheme="majorEastAsia" w:cstheme="majorBidi"/>
+    <w:rsid w:val="005C7ACC"/>
+    <w:rPr>
+      <w:rFonts w:ascii="Arial" w:eastAsiaTheme="majorEastAsia" w:hAnsi="Arial" w:cstheme="majorBidi"/>
       <w:i/>
       <w:iCs/>
       <w:color w:val="000000" w:themeColor="text1"/>
@@ -1474,9 +1494,9 @@
     <w:link w:val="Heading9"/>
     <w:uiPriority w:val="9"/>
     <w:semiHidden/>
-    <w:rsid w:val="0019613A"/>
-    <w:rPr>
-      <w:rFonts w:eastAsiaTheme="majorEastAsia" w:cstheme="majorBidi"/>
+    <w:rsid w:val="005C7ACC"/>
+    <w:rPr>
+      <w:rFonts w:ascii="Arial" w:eastAsiaTheme="majorEastAsia" w:hAnsi="Arial" w:cstheme="majorBidi"/>
       <w:color w:val="000000" w:themeColor="text1"/>
     </w:rPr>
   </w:style>
@@ -1498,8 +1518,9 @@
     <w:uiPriority w:val="9"/>
     <w:unhideWhenUsed/>
     <w:qFormat/>
-    <w:rsid w:val="00E3457D"/>
-    <w:rPr>
+    <w:rsid w:val="005C7ACC"/>
+    <w:rPr>
+      <w:rFonts w:ascii="Arial" w:hAnsi="Arial"/>
       <w:color w:val="000000" w:themeColor="text1"/>
     </w:rPr>
   </w:style>
@@ -1548,13 +1569,14 @@
     <w:name w:val="Definition Term"/>
     <w:basedOn w:val="Normal"/>
     <w:next w:val="Definition"/>
-    <w:rsid w:val="00E3457D"/>
+    <w:rsid w:val="005C7ACC"/>
     <w:pPr>
       <w:keepNext/>
       <w:keepLines/>
       <w:spacing w:after="0"/>
     </w:pPr>
     <w:rPr>
+      <w:rFonts w:ascii="Arial" w:hAnsi="Arial"/>
       <w:b/>
       <w:color w:val="000000" w:themeColor="text1"/>
     </w:rPr>
@@ -1562,8 +1584,9 @@
   <w:style w:type="paragraph" w:customStyle="1" w:styleId="Definition">
     <w:name w:val="Definition"/>
     <w:basedOn w:val="Normal"/>
-    <w:rsid w:val="00E3457D"/>
-    <w:rPr>
+    <w:rsid w:val="005C7ACC"/>
+    <w:rPr>
+      <w:rFonts w:ascii="Arial" w:hAnsi="Arial"/>
       <w:color w:val="000000" w:themeColor="text1"/>
     </w:rPr>
   </w:style>
@@ -1581,11 +1604,12 @@
   <w:style w:type="paragraph" w:customStyle="1" w:styleId="TableCaption">
     <w:name w:val="Table Caption"/>
     <w:basedOn w:val="Caption"/>
-    <w:rsid w:val="00E3457D"/>
+    <w:rsid w:val="005C7ACC"/>
     <w:pPr>
       <w:keepNext/>
     </w:pPr>
     <w:rPr>
+      <w:rFonts w:ascii="Arial" w:hAnsi="Arial"/>
       <w:b/>
       <w:color w:val="000000" w:themeColor="text1"/>
     </w:rPr>
@@ -1593,8 +1617,9 @@
   <w:style w:type="paragraph" w:customStyle="1" w:styleId="ImageCaption">
     <w:name w:val="Image Caption"/>
     <w:basedOn w:val="Caption"/>
-    <w:rsid w:val="00E3457D"/>
-    <w:rPr>
+    <w:rsid w:val="005C7ACC"/>
+    <w:rPr>
+      <w:rFonts w:ascii="Arial" w:hAnsi="Arial"/>
       <w:b/>
       <w:color w:val="000000" w:themeColor="text1"/>
     </w:rPr>
@@ -1637,7 +1662,9 @@
   <w:style w:type="character" w:styleId="Hyperlink">
     <w:name w:val="Hyperlink"/>
     <w:basedOn w:val="CaptionChar"/>
-    <w:rPr>
+    <w:rsid w:val="005C7ACC"/>
+    <w:rPr>
+      <w:rFonts w:ascii="Arial" w:hAnsi="Arial"/>
       <w:color w:val="156082" w:themeColor="accent1"/>
     </w:rPr>
   </w:style>

</xml_diff>